<commit_message>
Adds SORTEE logo to repository and .docx template
The template also changes the upper margin to 3 cm, to better accommodate the logo
</commit_message>
<xml_diff>
--- a/www/SORTEE_styles.docx
+++ b/www/SORTEE_styles.docx
@@ -38,7 +38,7 @@
         <w:pStyle w:val="FirstParagraph"/>
       </w:pPr>
       <w:r>
-        <w:t>Please mind the following citation example (Rosenthal 1979).</w:t>
+        <w:t>Here is an example citation: (Rosenthal 1979).</w:t>
       </w:r>
     </w:p>
     <w:p>
@@ -108,13 +108,22 @@
       <w:bookmarkStart w:id="7" w:name="ref-rosenthal1979"/>
       <w:bookmarkStart w:id="8" w:name="refs"/>
       <w:r>
-        <w:t xml:space="preserve">Rosenthal, R. 1979. “The File Drawer Problem and Tolerance for Null Results.” Psychological Bulletin 86 (3): 638–41. </w:t>
+        <w:t xml:space="preserve">Rosenthal, R. 1979. “The File Drawer Problem and Tolerance for Null Results.” </w:t>
+      </w:r>
+      <w:r>
+        <w:rPr>
+          <w:i/>
+          <w:iCs/>
+        </w:rPr>
+        <w:t>Psychological Bulletin</w:t>
+      </w:r>
+      <w:r>
+        <w:t xml:space="preserve"> 86 (3): 638–41. </w:t>
       </w:r>
       <w:hyperlink r:id="rId7">
         <w:r>
           <w:rPr>
             <w:rStyle w:val="Hipervnculo"/>
-            <w:color w:val="auto"/>
           </w:rPr>
           <w:t>https://doi.org/10.1037/0033-2909.86.3.638</w:t>
         </w:r>
@@ -127,8 +136,9 @@
       <w:bookmarkEnd w:id="8"/>
     </w:p>
     <w:sectPr>
+      <w:headerReference w:type="default" r:id="rId8"/>
       <w:pgSz w:w="12240" w:h="15840"/>
-      <w:pgMar w:top="1417" w:right="1701" w:bottom="1417" w:left="1701" w:header="720" w:footer="720" w:gutter="0"/>
+      <w:pgMar w:top="1701" w:right="1701" w:bottom="1418" w:left="1701" w:header="0" w:footer="720" w:gutter="0"/>
       <w:cols w:space="720"/>
     </w:sectPr>
   </w:body>
@@ -179,6 +189,70 @@
 </w:footnotes>
 </file>
 
+<file path=word/header1.xml><?xml version="1.0" encoding="utf-8"?>
+<w:hdr xmlns:wpc="http://schemas.microsoft.com/office/word/2010/wordprocessingCanvas" xmlns:cx="http://schemas.microsoft.com/office/drawing/2014/chartex" xmlns:cx1="http://schemas.microsoft.com/office/drawing/2015/9/8/chartex" xmlns:cx2="http://schemas.microsoft.com/office/drawing/2015/10/21/chartex" xmlns:cx3="http://schemas.microsoft.com/office/drawing/2016/5/9/chartex" xmlns:cx4="http://schemas.microsoft.com/office/drawing/2016/5/10/chartex" xmlns:cx5="http://schemas.microsoft.com/office/drawing/2016/5/11/chartex" xmlns:cx6="http://schemas.microsoft.com/office/drawing/2016/5/12/chartex" xmlns:cx7="http://schemas.microsoft.com/office/drawing/2016/5/13/chartex" xmlns:cx8="http://schemas.microsoft.com/office/drawing/2016/5/14/chartex" xmlns:mc="http://schemas.openxmlformats.org/markup-compatibility/2006" xmlns:aink="http://schemas.microsoft.com/office/drawing/2016/ink" xmlns:am3d="http://schemas.microsoft.com/office/drawing/2017/model3d" xmlns:o="urn:schemas-microsoft-com:office:office" xmlns:oel="http://schemas.microsoft.com/office/2019/extlst" xmlns:r="http://schemas.openxmlformats.org/officeDocument/2006/relationships" xmlns:m="http://schemas.openxmlformats.org/officeDocument/2006/math" xmlns:v="urn:schemas-microsoft-com:vml" xmlns:wp14="http://schemas.microsoft.com/office/word/2010/wordprocessingDrawing" xmlns:wp="http://schemas.openxmlformats.org/drawingml/2006/wordprocessingDrawing" xmlns:w10="urn:schemas-microsoft-com:office:word" xmlns:w="http://schemas.openxmlformats.org/wordprocessingml/2006/main" xmlns:w14="http://schemas.microsoft.com/office/word/2010/wordml" xmlns:w15="http://schemas.microsoft.com/office/word/2012/wordml" xmlns:w16cex="http://schemas.microsoft.com/office/word/2018/wordml/cex" xmlns:w16cid="http://schemas.microsoft.com/office/word/2016/wordml/cid" xmlns:w16="http://schemas.microsoft.com/office/word/2018/wordml" xmlns:w16du="http://schemas.microsoft.com/office/word/2023/wordml/word16du" xmlns:w16sdtdh="http://schemas.microsoft.com/office/word/2020/wordml/sdtdatahash" xmlns:w16se="http://schemas.microsoft.com/office/word/2015/wordml/symex" xmlns:wpg="http://schemas.microsoft.com/office/word/2010/wordprocessingGroup" xmlns:wpi="http://schemas.microsoft.com/office/word/2010/wordprocessingInk" xmlns:wne="http://schemas.microsoft.com/office/word/2006/wordml" xmlns:wps="http://schemas.microsoft.com/office/word/2010/wordprocessingShape" mc:Ignorable="w14 w15 w16se w16cid w16 w16cex w16sdtdh w16du wp14">
+  <w:p>
+    <w:pPr>
+      <w:pStyle w:val="Encabezado"/>
+      <w:jc w:val="center"/>
+    </w:pPr>
+    <w:r>
+      <w:rPr>
+        <w:noProof/>
+      </w:rPr>
+      <w:drawing>
+        <wp:inline distT="0" distB="0" distL="0" distR="0" wp14:anchorId="43555EC1" wp14:editId="7F747747">
+          <wp:extent cx="2985981" cy="1080000"/>
+          <wp:effectExtent l="0" t="0" r="0" b="0"/>
+          <wp:docPr id="1040172017" name="Imagen 1"/>
+          <wp:cNvGraphicFramePr>
+            <a:graphicFrameLocks xmlns:a="http://schemas.openxmlformats.org/drawingml/2006/main" noChangeAspect="1"/>
+          </wp:cNvGraphicFramePr>
+          <a:graphic xmlns:a="http://schemas.openxmlformats.org/drawingml/2006/main">
+            <a:graphicData uri="http://schemas.openxmlformats.org/drawingml/2006/picture">
+              <pic:pic xmlns:pic="http://schemas.openxmlformats.org/drawingml/2006/picture">
+                <pic:nvPicPr>
+                  <pic:cNvPr id="0" name="Picture 1"/>
+                  <pic:cNvPicPr>
+                    <a:picLocks noChangeAspect="1" noChangeArrowheads="1"/>
+                  </pic:cNvPicPr>
+                </pic:nvPicPr>
+                <pic:blipFill>
+                  <a:blip r:embed="rId1">
+                    <a:extLst>
+                      <a:ext uri="{28A0092B-C50C-407E-A947-70E740481C1C}">
+                        <a14:useLocalDpi xmlns:a14="http://schemas.microsoft.com/office/drawing/2010/main" val="0"/>
+                      </a:ext>
+                    </a:extLst>
+                  </a:blip>
+                  <a:srcRect/>
+                  <a:stretch>
+                    <a:fillRect/>
+                  </a:stretch>
+                </pic:blipFill>
+                <pic:spPr bwMode="auto">
+                  <a:xfrm>
+                    <a:off x="0" y="0"/>
+                    <a:ext cx="2985981" cy="1080000"/>
+                  </a:xfrm>
+                  <a:prstGeom prst="rect">
+                    <a:avLst/>
+                  </a:prstGeom>
+                  <a:noFill/>
+                  <a:ln>
+                    <a:noFill/>
+                  </a:ln>
+                </pic:spPr>
+              </pic:pic>
+            </a:graphicData>
+          </a:graphic>
+        </wp:inline>
+      </w:drawing>
+    </w:r>
+  </w:p>
+</w:hdr>
+</file>
+
 <file path=word/numbering.xml><?xml version="1.0" encoding="utf-8"?>
 <w:numbering xmlns:wpc="http://schemas.microsoft.com/office/word/2010/wordprocessingCanvas" xmlns:cx="http://schemas.microsoft.com/office/drawing/2014/chartex" xmlns:cx1="http://schemas.microsoft.com/office/drawing/2015/9/8/chartex" xmlns:cx2="http://schemas.microsoft.com/office/drawing/2015/10/21/chartex" xmlns:cx3="http://schemas.microsoft.com/office/drawing/2016/5/9/chartex" xmlns:cx4="http://schemas.microsoft.com/office/drawing/2016/5/10/chartex" xmlns:cx5="http://schemas.microsoft.com/office/drawing/2016/5/11/chartex" xmlns:cx6="http://schemas.microsoft.com/office/drawing/2016/5/12/chartex" xmlns:cx7="http://schemas.microsoft.com/office/drawing/2016/5/13/chartex" xmlns:cx8="http://schemas.microsoft.com/office/drawing/2016/5/14/chartex" xmlns:mc="http://schemas.openxmlformats.org/markup-compatibility/2006" xmlns:aink="http://schemas.microsoft.com/office/drawing/2016/ink" xmlns:am3d="http://schemas.microsoft.com/office/drawing/2017/model3d" xmlns:o="urn:schemas-microsoft-com:office:office" xmlns:oel="http://schemas.microsoft.com/office/2019/extlst" xmlns:r="http://schemas.openxmlformats.org/officeDocument/2006/relationships" xmlns:m="http://schemas.openxmlformats.org/officeDocument/2006/math" xmlns:v="urn:schemas-microsoft-com:vml" xmlns:wp14="http://schemas.microsoft.com/office/word/2010/wordprocessingDrawing" xmlns:wp="http://schemas.openxmlformats.org/drawingml/2006/wordprocessingDrawing" xmlns:w10="urn:schemas-microsoft-com:office:word" xmlns:w="http://schemas.openxmlformats.org/wordprocessingml/2006/main" xmlns:w14="http://schemas.microsoft.com/office/word/2010/wordml" xmlns:w15="http://schemas.microsoft.com/office/word/2012/wordml" xmlns:w16cex="http://schemas.microsoft.com/office/word/2018/wordml/cex" xmlns:w16cid="http://schemas.microsoft.com/office/word/2016/wordml/cid" xmlns:w16="http://schemas.microsoft.com/office/word/2018/wordml" xmlns:w16du="http://schemas.microsoft.com/office/word/2023/wordml/word16du" xmlns:w16sdtdh="http://schemas.microsoft.com/office/word/2020/wordml/sdtdatahash" xmlns:w16se="http://schemas.microsoft.com/office/word/2015/wordml/symex" xmlns:wpg="http://schemas.microsoft.com/office/word/2010/wordprocessingGroup" xmlns:wpi="http://schemas.microsoft.com/office/word/2010/wordprocessingInk" xmlns:wne="http://schemas.microsoft.com/office/word/2006/wordml" xmlns:wps="http://schemas.microsoft.com/office/word/2010/wordprocessingShape" mc:Ignorable="w14 w15 w16se w16cid w16 w16cex w16sdtdh w16du wp14">
   <w:abstractNum w:abstractNumId="0" w15:restartNumberingAfterBreak="0">
@@ -262,6 +336,9 @@
     <w:abstractNumId w:val="0"/>
   </w:num>
   <w:num w:numId="2" w16cid:durableId="386537649">
+    <w:abstractNumId w:val="0"/>
+  </w:num>
+  <w:num w:numId="3" w16cid:durableId="175850503">
     <w:abstractNumId w:val="0"/>
   </w:num>
 </w:numbering>
@@ -765,11 +842,11 @@
     <w:basedOn w:val="Normal"/>
     <w:next w:val="Textoindependiente"/>
     <w:qFormat/>
-    <w:rsid w:val="007D06C2"/>
+    <w:rsid w:val="000D6C0B"/>
     <w:pPr>
       <w:keepNext/>
       <w:keepLines/>
-      <w:spacing w:before="480" w:after="240"/>
+      <w:spacing w:before="240" w:after="240"/>
       <w:jc w:val="center"/>
     </w:pPr>
     <w:rPr>
@@ -785,9 +862,6 @@
     <w:basedOn w:val="Ttulo"/>
     <w:next w:val="Textoindependiente"/>
     <w:qFormat/>
-    <w:pPr>
-      <w:spacing w:before="240"/>
-    </w:pPr>
     <w:rPr>
       <w:sz w:val="30"/>
       <w:szCs w:val="30"/>
@@ -1347,6 +1421,44 @@
       <w:sz w:val="22"/>
       <w:shd w:val="clear" w:color="auto" w:fill="F8F8F8"/>
     </w:rPr>
+  </w:style>
+  <w:style w:type="paragraph" w:styleId="Encabezado">
+    <w:name w:val="header"/>
+    <w:basedOn w:val="Normal"/>
+    <w:link w:val="EncabezadoCar"/>
+    <w:rsid w:val="000D6C0B"/>
+    <w:pPr>
+      <w:tabs>
+        <w:tab w:val="center" w:pos="4252"/>
+        <w:tab w:val="right" w:pos="8504"/>
+      </w:tabs>
+      <w:spacing w:after="0"/>
+    </w:pPr>
+  </w:style>
+  <w:style w:type="character" w:customStyle="1" w:styleId="EncabezadoCar">
+    <w:name w:val="Encabezado Car"/>
+    <w:basedOn w:val="Fuentedeprrafopredeter"/>
+    <w:link w:val="Encabezado"/>
+    <w:rsid w:val="000D6C0B"/>
+  </w:style>
+  <w:style w:type="paragraph" w:styleId="Piedepgina">
+    <w:name w:val="footer"/>
+    <w:basedOn w:val="Normal"/>
+    <w:link w:val="PiedepginaCar"/>
+    <w:rsid w:val="000D6C0B"/>
+    <w:pPr>
+      <w:tabs>
+        <w:tab w:val="center" w:pos="4252"/>
+        <w:tab w:val="right" w:pos="8504"/>
+      </w:tabs>
+      <w:spacing w:after="0"/>
+    </w:pPr>
+  </w:style>
+  <w:style w:type="character" w:customStyle="1" w:styleId="PiedepginaCar">
+    <w:name w:val="Pie de página Car"/>
+    <w:basedOn w:val="Fuentedeprrafopredeter"/>
+    <w:link w:val="Piedepgina"/>
+    <w:rsid w:val="000D6C0B"/>
   </w:style>
 </w:styles>
 </file>

</xml_diff>